<commit_message>
Organização de Pastas + update Especificação
</commit_message>
<xml_diff>
--- a/Atas/Entrega2/Ata - Reunião 04.docx
+++ b/Atas/Entrega2/Ata - Reunião 04.docx
@@ -521,7 +521,15 @@
           <w:sz w:val="24"/>
           <w:szCs w:val="24"/>
         </w:rPr>
-        <w:t>12</w:t>
+        <w:t>1</w:t>
+      </w:r>
+      <w:r>
+        <w:rPr>
+          <w:rFonts w:asciiTheme="majorHAnsi" w:hAnsiTheme="majorHAnsi" w:cstheme="majorHAnsi"/>
+          <w:sz w:val="24"/>
+          <w:szCs w:val="24"/>
+        </w:rPr>
+        <w:t>9</w:t>
       </w:r>
       <w:r>
         <w:rPr>

</xml_diff>